<commit_message>
commit at 01 am
</commit_message>
<xml_diff>
--- a/Web-tech-proposal.docx
+++ b/Web-tech-proposal.docx
@@ -29,7 +29,7 @@
         </w:pBdr>
         <w:jc w:val="center"/>
         <w:rPr>
-          <w:rFonts w:ascii="Cambria" w:hAnsi="Cambria" w:hint="cs"/>
+          <w:rFonts w:ascii="Cambria" w:hAnsi="Cambria"/>
           <w:sz w:val="28"/>
           <w:szCs w:val="32"/>
           <w:lang w:bidi="bn-BD"/>
@@ -188,7 +188,7 @@
               <w:spacing w:before="40" w:after="40" w:line="240" w:lineRule="auto"/>
               <w:jc w:val="center"/>
               <w:rPr>
-                <w:rFonts w:ascii="Cambria" w:hAnsi="Cambria" w:hint="cs"/>
+                <w:rFonts w:ascii="Cambria" w:hAnsi="Cambria"/>
                 <w:sz w:val="28"/>
                 <w:lang w:bidi="bn-BD"/>
               </w:rPr>
@@ -358,7 +358,7 @@
               <w:spacing w:before="120" w:after="120" w:line="240" w:lineRule="auto"/>
               <w:jc w:val="center"/>
               <w:rPr>
-                <w:rFonts w:ascii="Cambria" w:hAnsi="Cambria" w:hint="cs"/>
+                <w:rFonts w:ascii="Cambria" w:hAnsi="Cambria"/>
                 <w:szCs w:val="33"/>
                 <w:lang w:bidi="bn-BD"/>
               </w:rPr>
@@ -409,7 +409,7 @@
                 <w:szCs w:val="26"/>
                 <w:shd w:val="clear" w:color="auto" w:fill="FAF9F8"/>
               </w:rPr>
-              <w:t>1AHMED, RASEL</w:t>
+              <w:t>AHMED, RASEL</w:t>
             </w:r>
           </w:p>
         </w:tc>
@@ -450,7 +450,7 @@
               <w:spacing w:before="120" w:after="120" w:line="240" w:lineRule="auto"/>
               <w:jc w:val="center"/>
               <w:rPr>
-                <w:rFonts w:ascii="Cambria" w:hAnsi="Cambria" w:hint="cs"/>
+                <w:rFonts w:ascii="Cambria" w:hAnsi="Cambria"/>
                 <w:szCs w:val="33"/>
                 <w:lang w:bidi="bn-BD"/>
               </w:rPr>
@@ -531,7 +531,7 @@
               <w:spacing w:before="120" w:after="120" w:line="240" w:lineRule="auto"/>
               <w:jc w:val="center"/>
               <w:rPr>
-                <w:rFonts w:ascii="Cambria" w:hAnsi="Cambria" w:hint="cs"/>
+                <w:rFonts w:ascii="Cambria" w:hAnsi="Cambria"/>
                 <w:szCs w:val="33"/>
                 <w:lang w:bidi="bn-BD"/>
               </w:rPr>
@@ -737,10 +737,11 @@
             <w:pPr>
               <w:spacing w:before="120" w:after="120" w:line="240" w:lineRule="auto"/>
               <w:rPr>
-                <w:rFonts w:ascii="Cambria" w:hAnsi="Cambria" w:hint="cs"/>
-                <w:lang w:bidi="bn-BD"/>
-              </w:rPr>
-            </w:pPr>
+                <w:rFonts w:ascii="Cambria" w:hAnsi="Cambria"/>
+                <w:lang w:bidi="bn-BD"/>
+              </w:rPr>
+            </w:pPr>
+            <w:bookmarkStart w:id="4" w:name="_GoBack" w:colFirst="0" w:colLast="0"/>
             <w:r>
               <w:rPr>
                 <w:rFonts w:ascii="Cambria" w:hAnsi="Cambria" w:hint="cs"/>
@@ -768,6 +769,7 @@
           </w:p>
         </w:tc>
       </w:tr>
+      <w:bookmarkEnd w:id="4"/>
     </w:tbl>
     <w:p>
       <w:pPr>
@@ -815,7 +817,6 @@
             <w:pPr>
               <w:spacing w:before="120" w:after="120" w:line="240" w:lineRule="auto"/>
               <w:rPr>
-                <w:rFonts w:hint="cs"/>
                 <w:lang w:bidi="bn-BD"/>
               </w:rPr>
             </w:pPr>
@@ -868,7 +869,6 @@
             <w:pPr>
               <w:spacing w:before="120" w:after="120" w:line="240" w:lineRule="auto"/>
               <w:rPr>
-                <w:rFonts w:hint="cs"/>
                 <w:lang w:bidi="bn-BD"/>
               </w:rPr>
             </w:pPr>
@@ -880,7 +880,6 @@
             <w:pPr>
               <w:spacing w:before="120" w:after="120" w:line="240" w:lineRule="auto"/>
               <w:rPr>
-                <w:rFonts w:hint="cs"/>
                 <w:lang w:bidi="bn-BD"/>
               </w:rPr>
             </w:pPr>
@@ -892,7 +891,6 @@
             <w:pPr>
               <w:spacing w:before="120" w:after="120" w:line="240" w:lineRule="auto"/>
               <w:rPr>
-                <w:rFonts w:hint="cs"/>
                 <w:lang w:bidi="bn-BD"/>
               </w:rPr>
             </w:pPr>
@@ -904,7 +902,6 @@
             <w:pPr>
               <w:spacing w:before="120" w:after="120" w:line="240" w:lineRule="auto"/>
               <w:rPr>
-                <w:rFonts w:hint="cs"/>
                 <w:lang w:bidi="bn-BD"/>
               </w:rPr>
             </w:pPr>
@@ -916,7 +913,6 @@
             <w:pPr>
               <w:spacing w:before="120" w:after="120" w:line="240" w:lineRule="auto"/>
               <w:rPr>
-                <w:rFonts w:hint="cs"/>
                 <w:lang w:bidi="bn-BD"/>
               </w:rPr>
             </w:pPr>
@@ -928,7 +924,6 @@
             <w:pPr>
               <w:spacing w:before="120" w:after="120" w:line="240" w:lineRule="auto"/>
               <w:rPr>
-                <w:rFonts w:hint="cs"/>
                 <w:lang w:bidi="bn-BD"/>
               </w:rPr>
             </w:pPr>
@@ -962,7 +957,6 @@
             <w:pPr>
               <w:spacing w:before="120" w:after="120" w:line="240" w:lineRule="auto"/>
               <w:rPr>
-                <w:rFonts w:hint="cs"/>
                 <w:lang w:bidi="bn-BD"/>
               </w:rPr>
             </w:pPr>
@@ -1018,7 +1012,6 @@
             <w:pPr>
               <w:spacing w:before="120" w:after="120" w:line="240" w:lineRule="auto"/>
               <w:rPr>
-                <w:rFonts w:hint="cs"/>
                 <w:lang w:bidi="bn-BD"/>
               </w:rPr>
             </w:pPr>
@@ -1041,7 +1034,6 @@
             <w:pPr>
               <w:spacing w:before="120" w:after="120" w:line="240" w:lineRule="auto"/>
               <w:rPr>
-                <w:rFonts w:hint="cs"/>
                 <w:lang w:bidi="bn-BD"/>
               </w:rPr>
             </w:pPr>
@@ -1061,7 +1053,6 @@
             <w:pPr>
               <w:spacing w:before="120" w:after="120" w:line="240" w:lineRule="auto"/>
               <w:rPr>
-                <w:rFonts w:hint="cs"/>
                 <w:lang w:bidi="bn-BD"/>
               </w:rPr>
             </w:pPr>
@@ -1106,7 +1097,6 @@
             <w:pPr>
               <w:spacing w:before="120" w:after="120" w:line="240" w:lineRule="auto"/>
               <w:rPr>
-                <w:rFonts w:hint="cs"/>
                 <w:lang w:bidi="bn-BD"/>
               </w:rPr>
             </w:pPr>
@@ -1132,20 +1122,26 @@
             <w:pPr>
               <w:spacing w:before="120" w:after="120" w:line="240" w:lineRule="auto"/>
               <w:rPr>
-                <w:rFonts w:hint="cs"/>
                 <w:lang w:bidi="bn-BD"/>
               </w:rPr>
             </w:pPr>
             <w:r>
               <w:lastRenderedPageBreak/>
-              <w:t xml:space="preserve">3. Can contact system admin etc.. </w:t>
-            </w:r>
-          </w:p>
-          <w:p>
-            <w:pPr>
-              <w:spacing w:before="120" w:after="120" w:line="240" w:lineRule="auto"/>
-              <w:rPr>
-                <w:rFonts w:hint="cs"/>
+              <w:t>3. Can contact system admin etc</w:t>
+            </w:r>
+            <w:proofErr w:type="gramStart"/>
+            <w:r>
+              <w:t>..</w:t>
+            </w:r>
+            <w:proofErr w:type="gramEnd"/>
+            <w:r>
+              <w:t xml:space="preserve"> </w:t>
+            </w:r>
+          </w:p>
+          <w:p>
+            <w:pPr>
+              <w:spacing w:before="120" w:after="120" w:line="240" w:lineRule="auto"/>
+              <w:rPr>
                 <w:lang w:bidi="bn-BD"/>
               </w:rPr>
             </w:pPr>
@@ -1165,7 +1161,6 @@
             <w:pPr>
               <w:spacing w:before="120" w:after="120" w:line="240" w:lineRule="auto"/>
               <w:rPr>
-                <w:rFonts w:hint="cs"/>
                 <w:lang w:bidi="bn-BD"/>
               </w:rPr>
             </w:pPr>
@@ -1211,7 +1206,6 @@
             <w:pPr>
               <w:spacing w:before="120" w:after="120" w:line="240" w:lineRule="auto"/>
               <w:rPr>
-                <w:rFonts w:hint="cs"/>
                 <w:lang w:bidi="bn-BD"/>
               </w:rPr>
             </w:pPr>
@@ -1250,7 +1244,6 @@
             <w:pPr>
               <w:spacing w:before="120" w:after="120" w:line="240" w:lineRule="auto"/>
               <w:rPr>
-                <w:rFonts w:hint="cs"/>
                 <w:lang w:bidi="bn-BD"/>
               </w:rPr>
             </w:pPr>
@@ -1267,7 +1260,6 @@
             <w:pPr>
               <w:spacing w:before="120" w:after="120" w:line="240" w:lineRule="auto"/>
               <w:rPr>
-                <w:rFonts w:hint="cs"/>
                 <w:lang w:bidi="bn-BD"/>
               </w:rPr>
             </w:pPr>
@@ -1292,7 +1284,7 @@
             <w:pPr>
               <w:spacing w:before="120" w:after="120" w:line="240" w:lineRule="auto"/>
               <w:rPr>
-                <w:rFonts w:ascii="Cambria" w:hAnsi="Cambria" w:hint="cs"/>
+                <w:rFonts w:ascii="Cambria" w:hAnsi="Cambria"/>
                 <w:lang w:bidi="bn-BD"/>
               </w:rPr>
             </w:pPr>
@@ -1304,8 +1296,6 @@
               </w:rPr>
               <w:t>2.can provide their review.etc</w:t>
             </w:r>
-            <w:bookmarkStart w:id="4" w:name="_GoBack"/>
-            <w:bookmarkEnd w:id="4"/>
           </w:p>
           <w:p>
             <w:pPr>

</xml_diff>